<commit_message>
Mainly completed or updated documentation for all Apps Completed testing ChannelForm and modified ModelSkill to use GDinterface and the default tool set.
git-svn-id: svn://192.168.0.80/muiApps/Trunk/Asmita@83 5305ae0c-0cd9-424f-b575-fb45b188e99a
</commit_message>
<xml_diff>
--- a/Training exercise/ASMITA training exercise - results.docx
+++ b/Training exercise/ASMITA training exercise - results.docx
@@ -1,6 +1,6 @@
 
 <file path=word/document.xml><?xml version="1.0" encoding="utf-8"?>
-<w:document xmlns:wpc="http://schemas.microsoft.com/office/word/2010/wordprocessingCanvas" xmlns:cx="http://schemas.microsoft.com/office/drawing/2014/chartex" xmlns:cx1="http://schemas.microsoft.com/office/drawing/2015/9/8/chartex" xmlns:cx2="http://schemas.microsoft.com/office/drawing/2015/10/21/chartex" xmlns:cx3="http://schemas.microsoft.com/office/drawing/2016/5/9/chartex" xmlns:cx4="http://schemas.microsoft.com/office/drawing/2016/5/10/chartex" xmlns:cx5="http://schemas.microsoft.com/office/drawing/2016/5/11/chartex" xmlns:cx6="http://schemas.microsoft.com/office/drawing/2016/5/12/chartex" xmlns:cx7="http://schemas.microsoft.com/office/drawing/2016/5/13/chartex" xmlns:cx8="http://schemas.microsoft.com/office/drawing/2016/5/14/chartex" xmlns:mc="http://schemas.openxmlformats.org/markup-compatibility/2006" xmlns:aink="http://schemas.microsoft.com/office/drawing/2016/ink" xmlns:am3d="http://schemas.microsoft.com/office/drawing/2017/model3d" xmlns:o="urn:schemas-microsoft-com:office:office" xmlns:r="http://schemas.openxmlformats.org/officeDocument/2006/relationships" xmlns:m="http://schemas.openxmlformats.org/officeDocument/2006/math" xmlns:v="urn:schemas-microsoft-com:vml" xmlns:wp14="http://schemas.microsoft.com/office/word/2010/wordprocessingDrawing" xmlns:wp="http://schemas.openxmlformats.org/drawingml/2006/wordprocessingDrawing" xmlns:w10="urn:schemas-microsoft-com:office:word" xmlns:w="http://schemas.openxmlformats.org/wordprocessingml/2006/main" xmlns:w14="http://schemas.microsoft.com/office/word/2010/wordml" xmlns:w15="http://schemas.microsoft.com/office/word/2012/wordml" xmlns:w16cex="http://schemas.microsoft.com/office/word/2018/wordml/cex" xmlns:w16cid="http://schemas.microsoft.com/office/word/2016/wordml/cid" xmlns:w16="http://schemas.microsoft.com/office/word/2018/wordml" xmlns:w16se="http://schemas.microsoft.com/office/word/2015/wordml/symex" xmlns:wpg="http://schemas.microsoft.com/office/word/2010/wordprocessingGroup" xmlns:wpi="http://schemas.microsoft.com/office/word/2010/wordprocessingInk" xmlns:wne="http://schemas.microsoft.com/office/word/2006/wordml" xmlns:wps="http://schemas.microsoft.com/office/word/2010/wordprocessingShape" mc:Ignorable="w14 w15 w16se w16cid w16 w16cex wp14">
+<w:document xmlns:wpc="http://schemas.microsoft.com/office/word/2010/wordprocessingCanvas" xmlns:cx="http://schemas.microsoft.com/office/drawing/2014/chartex" xmlns:cx1="http://schemas.microsoft.com/office/drawing/2015/9/8/chartex" xmlns:cx2="http://schemas.microsoft.com/office/drawing/2015/10/21/chartex" xmlns:cx3="http://schemas.microsoft.com/office/drawing/2016/5/9/chartex" xmlns:cx4="http://schemas.microsoft.com/office/drawing/2016/5/10/chartex" xmlns:cx5="http://schemas.microsoft.com/office/drawing/2016/5/11/chartex" xmlns:cx6="http://schemas.microsoft.com/office/drawing/2016/5/12/chartex" xmlns:cx7="http://schemas.microsoft.com/office/drawing/2016/5/13/chartex" xmlns:cx8="http://schemas.microsoft.com/office/drawing/2016/5/14/chartex" xmlns:mc="http://schemas.openxmlformats.org/markup-compatibility/2006" xmlns:aink="http://schemas.microsoft.com/office/drawing/2016/ink" xmlns:am3d="http://schemas.microsoft.com/office/drawing/2017/model3d" xmlns:o="urn:schemas-microsoft-com:office:office" xmlns:r="http://schemas.openxmlformats.org/officeDocument/2006/relationships" xmlns:m="http://schemas.openxmlformats.org/officeDocument/2006/math" xmlns:v="urn:schemas-microsoft-com:vml" xmlns:wp14="http://schemas.microsoft.com/office/word/2010/wordprocessingDrawing" xmlns:wp="http://schemas.openxmlformats.org/drawingml/2006/wordprocessingDrawing" xmlns:w10="urn:schemas-microsoft-com:office:word" xmlns:w="http://schemas.openxmlformats.org/wordprocessingml/2006/main" xmlns:w14="http://schemas.microsoft.com/office/word/2010/wordml" xmlns:w15="http://schemas.microsoft.com/office/word/2012/wordml" xmlns:w16cex="http://schemas.microsoft.com/office/word/2018/wordml/cex" xmlns:w16cid="http://schemas.microsoft.com/office/word/2016/wordml/cid" xmlns:w16="http://schemas.microsoft.com/office/word/2018/wordml" xmlns:w16sdtdh="http://schemas.microsoft.com/office/word/2020/wordml/sdtdatahash" xmlns:w16se="http://schemas.microsoft.com/office/word/2015/wordml/symex" xmlns:wpg="http://schemas.microsoft.com/office/word/2010/wordprocessingGroup" xmlns:wpi="http://schemas.microsoft.com/office/word/2010/wordprocessingInk" xmlns:wne="http://schemas.microsoft.com/office/word/2006/wordml" xmlns:wps="http://schemas.microsoft.com/office/word/2010/wordprocessingShape" mc:Ignorable="w14 w15 w16se w16cid w16 w16cex w16sdtdh wp14">
   <w:body>
     <w:p>
       <w:pPr>
@@ -27,6 +27,9 @@
     <w:p>
       <w:r>
         <w:t>Case 1(a) – sea level rise of 2mm/year</w:t>
+      </w:r>
+      <w:r>
+        <w:t xml:space="preserve"> (base case)</w:t>
       </w:r>
     </w:p>
     <w:p>
@@ -173,6 +176,18 @@
       <w:r>
         <w:t>.</w:t>
       </w:r>
+      <w:r>
+        <w:t xml:space="preserve"> These </w:t>
+      </w:r>
+      <w:r>
+        <w:t xml:space="preserve">results </w:t>
+      </w:r>
+      <w:r>
+        <w:t>include sea level rise of 2mm/year but exclude any maintenan</w:t>
+      </w:r>
+      <w:r>
+        <w:t>ce dredging</w:t>
+      </w:r>
     </w:p>
     <w:p/>
     <w:tbl>
@@ -302,30 +317,16 @@
       </w:pPr>
       <w:bookmarkStart w:id="0" w:name="_Ref52885597"/>
       <w:r>
-        <w:lastRenderedPageBreak/>
         <w:t xml:space="preserve">Table </w:t>
       </w:r>
-      <w:r>
-        <w:fldChar w:fldCharType="begin"/>
-      </w:r>
-      <w:r>
-        <w:instrText xml:space="preserve"> SEQ Table \* ARABIC </w:instrText>
-      </w:r>
-      <w:r>
-        <w:fldChar w:fldCharType="separate"/>
-      </w:r>
-      <w:r>
-        <w:rPr>
-          <w:noProof/>
-        </w:rPr>
-        <w:t>1</w:t>
-      </w:r>
-      <w:r>
-        <w:rPr>
-          <w:noProof/>
-        </w:rPr>
-        <w:fldChar w:fldCharType="end"/>
-      </w:r>
+      <w:fldSimple w:instr=" SEQ Table \* ARABIC ">
+        <w:r>
+          <w:rPr>
+            <w:noProof/>
+          </w:rPr>
+          <w:t>1</w:t>
+        </w:r>
+      </w:fldSimple>
       <w:bookmarkEnd w:id="0"/>
       <w:r>
         <w:t xml:space="preserve"> – Summary of changes between 2000 and 2050 for the various cases studied (excl. maintenance volumes)</w:t>
@@ -561,25 +562,7 @@
                 <w:sz w:val="20"/>
                 <w:szCs w:val="20"/>
               </w:rPr>
-              <w:t xml:space="preserve">1b – As 1a with </w:t>
-            </w:r>
-            <w:proofErr w:type="spellStart"/>
-            <w:r>
-              <w:rPr>
-                <w:rFonts w:ascii="Times New Roman" w:eastAsia="SimSun" w:hAnsi="Times New Roman" w:cs="Times New Roman"/>
-                <w:sz w:val="20"/>
-                <w:szCs w:val="20"/>
-              </w:rPr>
-              <w:t>ntc</w:t>
-            </w:r>
-            <w:proofErr w:type="spellEnd"/>
-            <w:r>
-              <w:rPr>
-                <w:rFonts w:ascii="Times New Roman" w:eastAsia="SimSun" w:hAnsi="Times New Roman" w:cs="Times New Roman"/>
-                <w:sz w:val="20"/>
-                <w:szCs w:val="20"/>
-              </w:rPr>
-              <w:t xml:space="preserve"> of 0.15m</w:t>
+              <w:t>1b – As 1a with ntc of 0.15m</w:t>
             </w:r>
           </w:p>
         </w:tc>
@@ -651,18 +634,8 @@
                 <w:sz w:val="20"/>
                 <w:szCs w:val="20"/>
               </w:rPr>
-              <w:t xml:space="preserve">2 – historic changes + </w:t>
-            </w:r>
-            <w:proofErr w:type="spellStart"/>
-            <w:r>
-              <w:rPr>
-                <w:rFonts w:ascii="Times New Roman" w:eastAsia="SimSun" w:hAnsi="Times New Roman" w:cs="Times New Roman"/>
-                <w:sz w:val="20"/>
-                <w:szCs w:val="20"/>
-              </w:rPr>
-              <w:t>slr</w:t>
-            </w:r>
-            <w:proofErr w:type="spellEnd"/>
+              <w:t>2 – historic changes + slr</w:t>
+            </w:r>
           </w:p>
         </w:tc>
         <w:tc>
@@ -962,6 +935,9 @@
       </w:r>
       <w:r>
         <w:t>.</w:t>
+      </w:r>
+      <w:r>
+        <w:t xml:space="preserve"> Again these results include a sea level rise of 2mm/year and include the influence of maintenance dreding.</w:t>
       </w:r>
     </w:p>
     <w:p/>
@@ -1094,27 +1070,14 @@
       <w:r>
         <w:t xml:space="preserve">Table </w:t>
       </w:r>
-      <w:r>
-        <w:fldChar w:fldCharType="begin"/>
-      </w:r>
-      <w:r>
-        <w:instrText xml:space="preserve"> SEQ Table \* ARABIC </w:instrText>
-      </w:r>
-      <w:r>
-        <w:fldChar w:fldCharType="separate"/>
-      </w:r>
-      <w:r>
-        <w:rPr>
-          <w:noProof/>
-        </w:rPr>
-        <w:t>2</w:t>
-      </w:r>
-      <w:r>
-        <w:rPr>
-          <w:noProof/>
-        </w:rPr>
-        <w:fldChar w:fldCharType="end"/>
-      </w:r>
+      <w:fldSimple w:instr=" SEQ Table \* ARABIC ">
+        <w:r>
+          <w:rPr>
+            <w:noProof/>
+          </w:rPr>
+          <w:t>2</w:t>
+        </w:r>
+      </w:fldSimple>
       <w:bookmarkEnd w:id="1"/>
       <w:r>
         <w:t xml:space="preserve"> – Summary of changes between 2000 and 2050 for the various cases studied </w:t>
@@ -1362,25 +1325,7 @@
                 <w:sz w:val="20"/>
                 <w:szCs w:val="20"/>
               </w:rPr>
-              <w:t xml:space="preserve">1b – As 1a with </w:t>
-            </w:r>
-            <w:proofErr w:type="spellStart"/>
-            <w:r>
-              <w:rPr>
-                <w:rFonts w:ascii="Times New Roman" w:eastAsia="SimSun" w:hAnsi="Times New Roman" w:cs="Times New Roman"/>
-                <w:sz w:val="20"/>
-                <w:szCs w:val="20"/>
-              </w:rPr>
-              <w:t>ntc</w:t>
-            </w:r>
-            <w:proofErr w:type="spellEnd"/>
-            <w:r>
-              <w:rPr>
-                <w:rFonts w:ascii="Times New Roman" w:eastAsia="SimSun" w:hAnsi="Times New Roman" w:cs="Times New Roman"/>
-                <w:sz w:val="20"/>
-                <w:szCs w:val="20"/>
-              </w:rPr>
-              <w:t xml:space="preserve"> of 0.15m</w:t>
+              <w:t>1b – As 1a with ntc of 0.15m</w:t>
             </w:r>
           </w:p>
         </w:tc>
@@ -1452,18 +1397,8 @@
                 <w:sz w:val="20"/>
                 <w:szCs w:val="20"/>
               </w:rPr>
-              <w:t xml:space="preserve">2 – historic changes + </w:t>
-            </w:r>
-            <w:proofErr w:type="spellStart"/>
-            <w:r>
-              <w:rPr>
-                <w:rFonts w:ascii="Times New Roman" w:eastAsia="SimSun" w:hAnsi="Times New Roman" w:cs="Times New Roman"/>
-                <w:sz w:val="20"/>
-                <w:szCs w:val="20"/>
-              </w:rPr>
-              <w:t>slr</w:t>
-            </w:r>
-            <w:proofErr w:type="spellEnd"/>
+              <w:t>2 – historic changes + slr</w:t>
+            </w:r>
           </w:p>
         </w:tc>
         <w:tc>
@@ -1707,7 +1642,7 @@
 </file>
 
 <file path=word/endnotes.xml><?xml version="1.0" encoding="utf-8"?>
-<w:endnotes xmlns:wpc="http://schemas.microsoft.com/office/word/2010/wordprocessingCanvas" xmlns:cx="http://schemas.microsoft.com/office/drawing/2014/chartex" xmlns:cx1="http://schemas.microsoft.com/office/drawing/2015/9/8/chartex" xmlns:cx2="http://schemas.microsoft.com/office/drawing/2015/10/21/chartex" xmlns:cx3="http://schemas.microsoft.com/office/drawing/2016/5/9/chartex" xmlns:cx4="http://schemas.microsoft.com/office/drawing/2016/5/10/chartex" xmlns:cx5="http://schemas.microsoft.com/office/drawing/2016/5/11/chartex" xmlns:cx6="http://schemas.microsoft.com/office/drawing/2016/5/12/chartex" xmlns:cx7="http://schemas.microsoft.com/office/drawing/2016/5/13/chartex" xmlns:cx8="http://schemas.microsoft.com/office/drawing/2016/5/14/chartex" xmlns:mc="http://schemas.openxmlformats.org/markup-compatibility/2006" xmlns:aink="http://schemas.microsoft.com/office/drawing/2016/ink" xmlns:am3d="http://schemas.microsoft.com/office/drawing/2017/model3d" xmlns:o="urn:schemas-microsoft-com:office:office" xmlns:r="http://schemas.openxmlformats.org/officeDocument/2006/relationships" xmlns:m="http://schemas.openxmlformats.org/officeDocument/2006/math" xmlns:v="urn:schemas-microsoft-com:vml" xmlns:wp14="http://schemas.microsoft.com/office/word/2010/wordprocessingDrawing" xmlns:wp="http://schemas.openxmlformats.org/drawingml/2006/wordprocessingDrawing" xmlns:w10="urn:schemas-microsoft-com:office:word" xmlns:w="http://schemas.openxmlformats.org/wordprocessingml/2006/main" xmlns:w14="http://schemas.microsoft.com/office/word/2010/wordml" xmlns:w15="http://schemas.microsoft.com/office/word/2012/wordml" xmlns:w16cex="http://schemas.microsoft.com/office/word/2018/wordml/cex" xmlns:w16cid="http://schemas.microsoft.com/office/word/2016/wordml/cid" xmlns:w16="http://schemas.microsoft.com/office/word/2018/wordml" xmlns:w16se="http://schemas.microsoft.com/office/word/2015/wordml/symex" xmlns:wpg="http://schemas.microsoft.com/office/word/2010/wordprocessingGroup" xmlns:wpi="http://schemas.microsoft.com/office/word/2010/wordprocessingInk" xmlns:wne="http://schemas.microsoft.com/office/word/2006/wordml" xmlns:wps="http://schemas.microsoft.com/office/word/2010/wordprocessingShape" mc:Ignorable="w14 w15 w16se w16cid w16 w16cex wp14">
+<w:endnotes xmlns:wpc="http://schemas.microsoft.com/office/word/2010/wordprocessingCanvas" xmlns:cx="http://schemas.microsoft.com/office/drawing/2014/chartex" xmlns:cx1="http://schemas.microsoft.com/office/drawing/2015/9/8/chartex" xmlns:cx2="http://schemas.microsoft.com/office/drawing/2015/10/21/chartex" xmlns:cx3="http://schemas.microsoft.com/office/drawing/2016/5/9/chartex" xmlns:cx4="http://schemas.microsoft.com/office/drawing/2016/5/10/chartex" xmlns:cx5="http://schemas.microsoft.com/office/drawing/2016/5/11/chartex" xmlns:cx6="http://schemas.microsoft.com/office/drawing/2016/5/12/chartex" xmlns:cx7="http://schemas.microsoft.com/office/drawing/2016/5/13/chartex" xmlns:cx8="http://schemas.microsoft.com/office/drawing/2016/5/14/chartex" xmlns:mc="http://schemas.openxmlformats.org/markup-compatibility/2006" xmlns:aink="http://schemas.microsoft.com/office/drawing/2016/ink" xmlns:am3d="http://schemas.microsoft.com/office/drawing/2017/model3d" xmlns:o="urn:schemas-microsoft-com:office:office" xmlns:r="http://schemas.openxmlformats.org/officeDocument/2006/relationships" xmlns:m="http://schemas.openxmlformats.org/officeDocument/2006/math" xmlns:v="urn:schemas-microsoft-com:vml" xmlns:wp14="http://schemas.microsoft.com/office/word/2010/wordprocessingDrawing" xmlns:wp="http://schemas.openxmlformats.org/drawingml/2006/wordprocessingDrawing" xmlns:w10="urn:schemas-microsoft-com:office:word" xmlns:w="http://schemas.openxmlformats.org/wordprocessingml/2006/main" xmlns:w14="http://schemas.microsoft.com/office/word/2010/wordml" xmlns:w15="http://schemas.microsoft.com/office/word/2012/wordml" xmlns:w16cex="http://schemas.microsoft.com/office/word/2018/wordml/cex" xmlns:w16cid="http://schemas.microsoft.com/office/word/2016/wordml/cid" xmlns:w16="http://schemas.microsoft.com/office/word/2018/wordml" xmlns:w16sdtdh="http://schemas.microsoft.com/office/word/2020/wordml/sdtdatahash" xmlns:w16se="http://schemas.microsoft.com/office/word/2015/wordml/symex" xmlns:wpg="http://schemas.microsoft.com/office/word/2010/wordprocessingGroup" xmlns:wpi="http://schemas.microsoft.com/office/word/2010/wordprocessingInk" xmlns:wne="http://schemas.microsoft.com/office/word/2006/wordml" xmlns:wps="http://schemas.microsoft.com/office/word/2010/wordprocessingShape" mc:Ignorable="w14 w15 w16se w16cid w16 w16cex w16sdtdh wp14">
   <w:endnote w:type="separator" w:id="-1">
     <w:p>
       <w:r>
@@ -1726,7 +1661,7 @@
 </file>
 
 <file path=word/footer1.xml><?xml version="1.0" encoding="utf-8"?>
-<w:ftr xmlns:wpc="http://schemas.microsoft.com/office/word/2010/wordprocessingCanvas" xmlns:cx="http://schemas.microsoft.com/office/drawing/2014/chartex" xmlns:cx1="http://schemas.microsoft.com/office/drawing/2015/9/8/chartex" xmlns:cx2="http://schemas.microsoft.com/office/drawing/2015/10/21/chartex" xmlns:cx3="http://schemas.microsoft.com/office/drawing/2016/5/9/chartex" xmlns:cx4="http://schemas.microsoft.com/office/drawing/2016/5/10/chartex" xmlns:cx5="http://schemas.microsoft.com/office/drawing/2016/5/11/chartex" xmlns:cx6="http://schemas.microsoft.com/office/drawing/2016/5/12/chartex" xmlns:cx7="http://schemas.microsoft.com/office/drawing/2016/5/13/chartex" xmlns:cx8="http://schemas.microsoft.com/office/drawing/2016/5/14/chartex" xmlns:mc="http://schemas.openxmlformats.org/markup-compatibility/2006" xmlns:aink="http://schemas.microsoft.com/office/drawing/2016/ink" xmlns:am3d="http://schemas.microsoft.com/office/drawing/2017/model3d" xmlns:o="urn:schemas-microsoft-com:office:office" xmlns:r="http://schemas.openxmlformats.org/officeDocument/2006/relationships" xmlns:m="http://schemas.openxmlformats.org/officeDocument/2006/math" xmlns:v="urn:schemas-microsoft-com:vml" xmlns:wp14="http://schemas.microsoft.com/office/word/2010/wordprocessingDrawing" xmlns:wp="http://schemas.openxmlformats.org/drawingml/2006/wordprocessingDrawing" xmlns:w10="urn:schemas-microsoft-com:office:word" xmlns:w="http://schemas.openxmlformats.org/wordprocessingml/2006/main" xmlns:w14="http://schemas.microsoft.com/office/word/2010/wordml" xmlns:w15="http://schemas.microsoft.com/office/word/2012/wordml" xmlns:w16cex="http://schemas.microsoft.com/office/word/2018/wordml/cex" xmlns:w16cid="http://schemas.microsoft.com/office/word/2016/wordml/cid" xmlns:w16="http://schemas.microsoft.com/office/word/2018/wordml" xmlns:w16se="http://schemas.microsoft.com/office/word/2015/wordml/symex" xmlns:wpg="http://schemas.microsoft.com/office/word/2010/wordprocessingGroup" xmlns:wpi="http://schemas.microsoft.com/office/word/2010/wordprocessingInk" xmlns:wne="http://schemas.microsoft.com/office/word/2006/wordml" xmlns:wps="http://schemas.microsoft.com/office/word/2010/wordprocessingShape" mc:Ignorable="w14 w15 w16se w16cid w16 w16cex wp14">
+<w:ftr xmlns:wpc="http://schemas.microsoft.com/office/word/2010/wordprocessingCanvas" xmlns:cx="http://schemas.microsoft.com/office/drawing/2014/chartex" xmlns:cx1="http://schemas.microsoft.com/office/drawing/2015/9/8/chartex" xmlns:cx2="http://schemas.microsoft.com/office/drawing/2015/10/21/chartex" xmlns:cx3="http://schemas.microsoft.com/office/drawing/2016/5/9/chartex" xmlns:cx4="http://schemas.microsoft.com/office/drawing/2016/5/10/chartex" xmlns:cx5="http://schemas.microsoft.com/office/drawing/2016/5/11/chartex" xmlns:cx6="http://schemas.microsoft.com/office/drawing/2016/5/12/chartex" xmlns:cx7="http://schemas.microsoft.com/office/drawing/2016/5/13/chartex" xmlns:cx8="http://schemas.microsoft.com/office/drawing/2016/5/14/chartex" xmlns:mc="http://schemas.openxmlformats.org/markup-compatibility/2006" xmlns:aink="http://schemas.microsoft.com/office/drawing/2016/ink" xmlns:am3d="http://schemas.microsoft.com/office/drawing/2017/model3d" xmlns:o="urn:schemas-microsoft-com:office:office" xmlns:r="http://schemas.openxmlformats.org/officeDocument/2006/relationships" xmlns:m="http://schemas.openxmlformats.org/officeDocument/2006/math" xmlns:v="urn:schemas-microsoft-com:vml" xmlns:wp14="http://schemas.microsoft.com/office/word/2010/wordprocessingDrawing" xmlns:wp="http://schemas.openxmlformats.org/drawingml/2006/wordprocessingDrawing" xmlns:w10="urn:schemas-microsoft-com:office:word" xmlns:w="http://schemas.openxmlformats.org/wordprocessingml/2006/main" xmlns:w14="http://schemas.microsoft.com/office/word/2010/wordml" xmlns:w15="http://schemas.microsoft.com/office/word/2012/wordml" xmlns:w16cex="http://schemas.microsoft.com/office/word/2018/wordml/cex" xmlns:w16cid="http://schemas.microsoft.com/office/word/2016/wordml/cid" xmlns:w16="http://schemas.microsoft.com/office/word/2018/wordml" xmlns:w16sdtdh="http://schemas.microsoft.com/office/word/2020/wordml/sdtdatahash" xmlns:w16se="http://schemas.microsoft.com/office/word/2015/wordml/symex" xmlns:wpg="http://schemas.microsoft.com/office/word/2010/wordprocessingGroup" xmlns:wpi="http://schemas.microsoft.com/office/word/2010/wordprocessingInk" xmlns:wne="http://schemas.microsoft.com/office/word/2006/wordml" xmlns:wps="http://schemas.microsoft.com/office/word/2010/wordprocessingShape" mc:Ignorable="w14 w15 w16se w16cid w16 w16cex w16sdtdh wp14">
   <w:sdt>
     <w:sdtPr>
       <w:id w:val="2007007427"/>
@@ -1779,7 +1714,7 @@
 </file>
 
 <file path=word/footnotes.xml><?xml version="1.0" encoding="utf-8"?>
-<w:footnotes xmlns:wpc="http://schemas.microsoft.com/office/word/2010/wordprocessingCanvas" xmlns:cx="http://schemas.microsoft.com/office/drawing/2014/chartex" xmlns:cx1="http://schemas.microsoft.com/office/drawing/2015/9/8/chartex" xmlns:cx2="http://schemas.microsoft.com/office/drawing/2015/10/21/chartex" xmlns:cx3="http://schemas.microsoft.com/office/drawing/2016/5/9/chartex" xmlns:cx4="http://schemas.microsoft.com/office/drawing/2016/5/10/chartex" xmlns:cx5="http://schemas.microsoft.com/office/drawing/2016/5/11/chartex" xmlns:cx6="http://schemas.microsoft.com/office/drawing/2016/5/12/chartex" xmlns:cx7="http://schemas.microsoft.com/office/drawing/2016/5/13/chartex" xmlns:cx8="http://schemas.microsoft.com/office/drawing/2016/5/14/chartex" xmlns:mc="http://schemas.openxmlformats.org/markup-compatibility/2006" xmlns:aink="http://schemas.microsoft.com/office/drawing/2016/ink" xmlns:am3d="http://schemas.microsoft.com/office/drawing/2017/model3d" xmlns:o="urn:schemas-microsoft-com:office:office" xmlns:r="http://schemas.openxmlformats.org/officeDocument/2006/relationships" xmlns:m="http://schemas.openxmlformats.org/officeDocument/2006/math" xmlns:v="urn:schemas-microsoft-com:vml" xmlns:wp14="http://schemas.microsoft.com/office/word/2010/wordprocessingDrawing" xmlns:wp="http://schemas.openxmlformats.org/drawingml/2006/wordprocessingDrawing" xmlns:w10="urn:schemas-microsoft-com:office:word" xmlns:w="http://schemas.openxmlformats.org/wordprocessingml/2006/main" xmlns:w14="http://schemas.microsoft.com/office/word/2010/wordml" xmlns:w15="http://schemas.microsoft.com/office/word/2012/wordml" xmlns:w16cex="http://schemas.microsoft.com/office/word/2018/wordml/cex" xmlns:w16cid="http://schemas.microsoft.com/office/word/2016/wordml/cid" xmlns:w16="http://schemas.microsoft.com/office/word/2018/wordml" xmlns:w16se="http://schemas.microsoft.com/office/word/2015/wordml/symex" xmlns:wpg="http://schemas.microsoft.com/office/word/2010/wordprocessingGroup" xmlns:wpi="http://schemas.microsoft.com/office/word/2010/wordprocessingInk" xmlns:wne="http://schemas.microsoft.com/office/word/2006/wordml" xmlns:wps="http://schemas.microsoft.com/office/word/2010/wordprocessingShape" mc:Ignorable="w14 w15 w16se w16cid w16 w16cex wp14">
+<w:footnotes xmlns:wpc="http://schemas.microsoft.com/office/word/2010/wordprocessingCanvas" xmlns:cx="http://schemas.microsoft.com/office/drawing/2014/chartex" xmlns:cx1="http://schemas.microsoft.com/office/drawing/2015/9/8/chartex" xmlns:cx2="http://schemas.microsoft.com/office/drawing/2015/10/21/chartex" xmlns:cx3="http://schemas.microsoft.com/office/drawing/2016/5/9/chartex" xmlns:cx4="http://schemas.microsoft.com/office/drawing/2016/5/10/chartex" xmlns:cx5="http://schemas.microsoft.com/office/drawing/2016/5/11/chartex" xmlns:cx6="http://schemas.microsoft.com/office/drawing/2016/5/12/chartex" xmlns:cx7="http://schemas.microsoft.com/office/drawing/2016/5/13/chartex" xmlns:cx8="http://schemas.microsoft.com/office/drawing/2016/5/14/chartex" xmlns:mc="http://schemas.openxmlformats.org/markup-compatibility/2006" xmlns:aink="http://schemas.microsoft.com/office/drawing/2016/ink" xmlns:am3d="http://schemas.microsoft.com/office/drawing/2017/model3d" xmlns:o="urn:schemas-microsoft-com:office:office" xmlns:r="http://schemas.openxmlformats.org/officeDocument/2006/relationships" xmlns:m="http://schemas.openxmlformats.org/officeDocument/2006/math" xmlns:v="urn:schemas-microsoft-com:vml" xmlns:wp14="http://schemas.microsoft.com/office/word/2010/wordprocessingDrawing" xmlns:wp="http://schemas.openxmlformats.org/drawingml/2006/wordprocessingDrawing" xmlns:w10="urn:schemas-microsoft-com:office:word" xmlns:w="http://schemas.openxmlformats.org/wordprocessingml/2006/main" xmlns:w14="http://schemas.microsoft.com/office/word/2010/wordml" xmlns:w15="http://schemas.microsoft.com/office/word/2012/wordml" xmlns:w16cex="http://schemas.microsoft.com/office/word/2018/wordml/cex" xmlns:w16cid="http://schemas.microsoft.com/office/word/2016/wordml/cid" xmlns:w16="http://schemas.microsoft.com/office/word/2018/wordml" xmlns:w16sdtdh="http://schemas.microsoft.com/office/word/2020/wordml/sdtdatahash" xmlns:w16se="http://schemas.microsoft.com/office/word/2015/wordml/symex" xmlns:wpg="http://schemas.microsoft.com/office/word/2010/wordprocessingGroup" xmlns:wpi="http://schemas.microsoft.com/office/word/2010/wordprocessingInk" xmlns:wne="http://schemas.microsoft.com/office/word/2006/wordml" xmlns:wps="http://schemas.microsoft.com/office/word/2010/wordprocessingShape" mc:Ignorable="w14 w15 w16se w16cid w16 w16cex w16sdtdh wp14">
   <w:footnote w:type="separator" w:id="-1">
     <w:p>
       <w:r>
@@ -1798,7 +1733,7 @@
 </file>
 
 <file path=word/header1.xml><?xml version="1.0" encoding="utf-8"?>
-<w:hdr xmlns:wpc="http://schemas.microsoft.com/office/word/2010/wordprocessingCanvas" xmlns:cx="http://schemas.microsoft.com/office/drawing/2014/chartex" xmlns:cx1="http://schemas.microsoft.com/office/drawing/2015/9/8/chartex" xmlns:cx2="http://schemas.microsoft.com/office/drawing/2015/10/21/chartex" xmlns:cx3="http://schemas.microsoft.com/office/drawing/2016/5/9/chartex" xmlns:cx4="http://schemas.microsoft.com/office/drawing/2016/5/10/chartex" xmlns:cx5="http://schemas.microsoft.com/office/drawing/2016/5/11/chartex" xmlns:cx6="http://schemas.microsoft.com/office/drawing/2016/5/12/chartex" xmlns:cx7="http://schemas.microsoft.com/office/drawing/2016/5/13/chartex" xmlns:cx8="http://schemas.microsoft.com/office/drawing/2016/5/14/chartex" xmlns:mc="http://schemas.openxmlformats.org/markup-compatibility/2006" xmlns:aink="http://schemas.microsoft.com/office/drawing/2016/ink" xmlns:am3d="http://schemas.microsoft.com/office/drawing/2017/model3d" xmlns:o="urn:schemas-microsoft-com:office:office" xmlns:r="http://schemas.openxmlformats.org/officeDocument/2006/relationships" xmlns:m="http://schemas.openxmlformats.org/officeDocument/2006/math" xmlns:v="urn:schemas-microsoft-com:vml" xmlns:wp14="http://schemas.microsoft.com/office/word/2010/wordprocessingDrawing" xmlns:wp="http://schemas.openxmlformats.org/drawingml/2006/wordprocessingDrawing" xmlns:w10="urn:schemas-microsoft-com:office:word" xmlns:w="http://schemas.openxmlformats.org/wordprocessingml/2006/main" xmlns:w14="http://schemas.microsoft.com/office/word/2010/wordml" xmlns:w15="http://schemas.microsoft.com/office/word/2012/wordml" xmlns:w16cex="http://schemas.microsoft.com/office/word/2018/wordml/cex" xmlns:w16cid="http://schemas.microsoft.com/office/word/2016/wordml/cid" xmlns:w16="http://schemas.microsoft.com/office/word/2018/wordml" xmlns:w16se="http://schemas.microsoft.com/office/word/2015/wordml/symex" xmlns:wpg="http://schemas.microsoft.com/office/word/2010/wordprocessingGroup" xmlns:wpi="http://schemas.microsoft.com/office/word/2010/wordprocessingInk" xmlns:wne="http://schemas.microsoft.com/office/word/2006/wordml" xmlns:wps="http://schemas.microsoft.com/office/word/2010/wordprocessingShape" mc:Ignorable="w14 w15 w16se w16cid w16 w16cex wp14">
+<w:hdr xmlns:wpc="http://schemas.microsoft.com/office/word/2010/wordprocessingCanvas" xmlns:cx="http://schemas.microsoft.com/office/drawing/2014/chartex" xmlns:cx1="http://schemas.microsoft.com/office/drawing/2015/9/8/chartex" xmlns:cx2="http://schemas.microsoft.com/office/drawing/2015/10/21/chartex" xmlns:cx3="http://schemas.microsoft.com/office/drawing/2016/5/9/chartex" xmlns:cx4="http://schemas.microsoft.com/office/drawing/2016/5/10/chartex" xmlns:cx5="http://schemas.microsoft.com/office/drawing/2016/5/11/chartex" xmlns:cx6="http://schemas.microsoft.com/office/drawing/2016/5/12/chartex" xmlns:cx7="http://schemas.microsoft.com/office/drawing/2016/5/13/chartex" xmlns:cx8="http://schemas.microsoft.com/office/drawing/2016/5/14/chartex" xmlns:mc="http://schemas.openxmlformats.org/markup-compatibility/2006" xmlns:aink="http://schemas.microsoft.com/office/drawing/2016/ink" xmlns:am3d="http://schemas.microsoft.com/office/drawing/2017/model3d" xmlns:o="urn:schemas-microsoft-com:office:office" xmlns:r="http://schemas.openxmlformats.org/officeDocument/2006/relationships" xmlns:m="http://schemas.openxmlformats.org/officeDocument/2006/math" xmlns:v="urn:schemas-microsoft-com:vml" xmlns:wp14="http://schemas.microsoft.com/office/word/2010/wordprocessingDrawing" xmlns:wp="http://schemas.openxmlformats.org/drawingml/2006/wordprocessingDrawing" xmlns:w10="urn:schemas-microsoft-com:office:word" xmlns:w="http://schemas.openxmlformats.org/wordprocessingml/2006/main" xmlns:w14="http://schemas.microsoft.com/office/word/2010/wordml" xmlns:w15="http://schemas.microsoft.com/office/word/2012/wordml" xmlns:w16cex="http://schemas.microsoft.com/office/word/2018/wordml/cex" xmlns:w16cid="http://schemas.microsoft.com/office/word/2016/wordml/cid" xmlns:w16="http://schemas.microsoft.com/office/word/2018/wordml" xmlns:w16sdtdh="http://schemas.microsoft.com/office/word/2020/wordml/sdtdatahash" xmlns:w16se="http://schemas.microsoft.com/office/word/2015/wordml/symex" xmlns:wpg="http://schemas.microsoft.com/office/word/2010/wordprocessingGroup" xmlns:wpi="http://schemas.microsoft.com/office/word/2010/wordprocessingInk" xmlns:wne="http://schemas.microsoft.com/office/word/2006/wordml" xmlns:wps="http://schemas.microsoft.com/office/word/2010/wordprocessingShape" mc:Ignorable="w14 w15 w16se w16cid w16 w16cex w16sdtdh wp14">
   <w:p>
     <w:pPr>
       <w:pStyle w:val="Header"/>
@@ -1993,7 +1928,7 @@
 </file>
 
 <file path=word/styles.xml><?xml version="1.0" encoding="utf-8"?>
-<w:styles xmlns:mc="http://schemas.openxmlformats.org/markup-compatibility/2006" xmlns:r="http://schemas.openxmlformats.org/officeDocument/2006/relationships" xmlns:w="http://schemas.openxmlformats.org/wordprocessingml/2006/main" xmlns:w14="http://schemas.microsoft.com/office/word/2010/wordml" xmlns:w15="http://schemas.microsoft.com/office/word/2012/wordml" xmlns:w16cex="http://schemas.microsoft.com/office/word/2018/wordml/cex" xmlns:w16cid="http://schemas.microsoft.com/office/word/2016/wordml/cid" xmlns:w16="http://schemas.microsoft.com/office/word/2018/wordml" xmlns:w16se="http://schemas.microsoft.com/office/word/2015/wordml/symex" mc:Ignorable="w14 w15 w16se w16cid w16 w16cex">
+<w:styles xmlns:mc="http://schemas.openxmlformats.org/markup-compatibility/2006" xmlns:r="http://schemas.openxmlformats.org/officeDocument/2006/relationships" xmlns:w="http://schemas.openxmlformats.org/wordprocessingml/2006/main" xmlns:w14="http://schemas.microsoft.com/office/word/2010/wordml" xmlns:w15="http://schemas.microsoft.com/office/word/2012/wordml" xmlns:w16cex="http://schemas.microsoft.com/office/word/2018/wordml/cex" xmlns:w16cid="http://schemas.microsoft.com/office/word/2016/wordml/cid" xmlns:w16="http://schemas.microsoft.com/office/word/2018/wordml" xmlns:w16sdtdh="http://schemas.microsoft.com/office/word/2020/wordml/sdtdatahash" xmlns:w16se="http://schemas.microsoft.com/office/word/2015/wordml/symex" mc:Ignorable="w14 w15 w16se w16cid w16 w16cex w16sdtdh">
   <w:docDefaults>
     <w:rPrDefault>
       <w:rPr>

</xml_diff>

<commit_message>
Test Asmita over Holocene and modified WaterLevels to provide correct input and sealevelrise.m to handle the pivotyear correctly. Adjusted AsmitaModel.m to use durations if StartYear<0 and datetime otherwise. Corrected spelling of 'been' in AsmitaModel.m Added trap for incorrect matrix dimensions in Advection. Added trap for mismatch between Element and Interventions array dimensions. Corrected AsmitaModel.CheckInputso that river mass balance does not overwrite ok when other checks have set ok=0.
Updated instructions and slides to clarify task
Added slides on workflow and how to add river input

Added trap in wave_cco_format.m to handle users who are not using UK Locale
Added lambertw function to coastal functions folder and updated help (svn version)
Added lambertw function to estuary functions folder and updated help


git-svn-id: svn://192.168.0.80/muiApps/Trunk/Asmita@89 5305ae0c-0cd9-424f-b575-fb45b188e99a
</commit_message>
<xml_diff>
--- a/Training exercise/ASMITA training exercise - results.docx
+++ b/Training exercise/ASMITA training exercise - results.docx
@@ -21,12 +21,15 @@
         </w:rPr>
       </w:pPr>
       <w:r>
-        <w:t>Base cases and interventions</w:t>
+        <w:t>C</w:t>
+      </w:r>
+      <w:r>
+        <w:t>ases and interventions</w:t>
       </w:r>
     </w:p>
     <w:p>
       <w:r>
-        <w:t>Case 1(a) – sea level rise of 2mm/year</w:t>
+        <w:t>Case 1– sea level rise of 2mm/year</w:t>
       </w:r>
       <w:r>
         <w:t xml:space="preserve"> (base case)</w:t>
@@ -34,17 +37,47 @@
     </w:p>
     <w:p>
       <w:r>
-        <w:t>Case 1(b) – sea level rise with a nodal cycle of amplitude 0.15m</w:t>
+        <w:t xml:space="preserve">Case </w:t>
+      </w:r>
+      <w:r>
+        <w:t>2</w:t>
+      </w:r>
+      <w:r>
+        <w:t xml:space="preserve"> – sea level rise with a nodal cycle of amplitude 0.15m</w:t>
       </w:r>
     </w:p>
     <w:p>
       <w:r>
-        <w:t>Case 2 – as Case 1(a) with the historic interventions included (but no maintenance dredging)</w:t>
+        <w:t xml:space="preserve">Case </w:t>
+      </w:r>
+      <w:r>
+        <w:t>3</w:t>
+      </w:r>
+      <w:r>
+        <w:t xml:space="preserve"> – as Case </w:t>
+      </w:r>
+      <w:r>
+        <w:t>1,</w:t>
+      </w:r>
+      <w:r>
+        <w:t xml:space="preserve"> with the historic interventions included (but no maintenance dredging)</w:t>
       </w:r>
     </w:p>
     <w:p>
       <w:r>
-        <w:t>Case 3 – as Case 2 with a capital dredge of 7.2</w:t>
+        <w:t xml:space="preserve">Case </w:t>
+      </w:r>
+      <w:r>
+        <w:t>4</w:t>
+      </w:r>
+      <w:r>
+        <w:t xml:space="preserve"> – as Case</w:t>
+      </w:r>
+      <w:r>
+        <w:t xml:space="preserve"> 3,</w:t>
+      </w:r>
+      <w:r>
+        <w:t>with a capital dredge of 7.2</w:t>
       </w:r>
       <w:r>
         <w:t xml:space="preserve"> </w:t>
@@ -76,7 +109,19 @@
     </w:p>
     <w:p>
       <w:r>
-        <w:t>Case 4 – as Case 3 with reclamation of the inner flats removing 20 Ha with a volume of 0.5 Mm</w:t>
+        <w:t xml:space="preserve">Case </w:t>
+      </w:r>
+      <w:r>
+        <w:t>5</w:t>
+      </w:r>
+      <w:r>
+        <w:t xml:space="preserve"> – as Case </w:t>
+      </w:r>
+      <w:r>
+        <w:t>4,</w:t>
+      </w:r>
+      <w:r>
+        <w:t xml:space="preserve"> with reclamation of the inner flats removing 20 Ha with a volume of 0.5 Mm</w:t>
       </w:r>
       <w:r>
         <w:rPr>
@@ -420,7 +465,25 @@
                 <w:sz w:val="20"/>
                 <w:szCs w:val="20"/>
               </w:rPr>
-              <w:t>(water volume change)</w:t>
+              <w:t>(</w:t>
+            </w:r>
+            <w:proofErr w:type="gramStart"/>
+            <w:r>
+              <w:rPr>
+                <w:rFonts w:ascii="Times New Roman" w:eastAsia="SimSun" w:hAnsi="Times New Roman" w:cs="Times New Roman"/>
+                <w:sz w:val="20"/>
+                <w:szCs w:val="20"/>
+              </w:rPr>
+              <w:t>water</w:t>
+            </w:r>
+            <w:proofErr w:type="gramEnd"/>
+            <w:r>
+              <w:rPr>
+                <w:rFonts w:ascii="Times New Roman" w:eastAsia="SimSun" w:hAnsi="Times New Roman" w:cs="Times New Roman"/>
+                <w:sz w:val="20"/>
+                <w:szCs w:val="20"/>
+              </w:rPr>
+              <w:t xml:space="preserve"> volume change)</w:t>
             </w:r>
           </w:p>
         </w:tc>
@@ -464,7 +527,25 @@
                 <w:sz w:val="20"/>
                 <w:szCs w:val="20"/>
               </w:rPr>
-              <w:t>(morphological change)</w:t>
+              <w:t>(</w:t>
+            </w:r>
+            <w:proofErr w:type="gramStart"/>
+            <w:r>
+              <w:rPr>
+                <w:rFonts w:ascii="Times New Roman" w:eastAsia="SimSun" w:hAnsi="Times New Roman" w:cs="Times New Roman"/>
+                <w:sz w:val="20"/>
+                <w:szCs w:val="20"/>
+              </w:rPr>
+              <w:t>morphological</w:t>
+            </w:r>
+            <w:proofErr w:type="gramEnd"/>
+            <w:r>
+              <w:rPr>
+                <w:rFonts w:ascii="Times New Roman" w:eastAsia="SimSun" w:hAnsi="Times New Roman" w:cs="Times New Roman"/>
+                <w:sz w:val="20"/>
+                <w:szCs w:val="20"/>
+              </w:rPr>
+              <w:t xml:space="preserve"> change)</w:t>
             </w:r>
           </w:p>
         </w:tc>
@@ -493,7 +574,7 @@
                 <w:sz w:val="20"/>
                 <w:szCs w:val="20"/>
               </w:rPr>
-              <w:t>1a – sea level rise of 2mm/year</w:t>
+              <w:t>1 – sea level rise of 2mm/year</w:t>
             </w:r>
           </w:p>
         </w:tc>
@@ -562,7 +643,49 @@
                 <w:sz w:val="20"/>
                 <w:szCs w:val="20"/>
               </w:rPr>
-              <w:t>1b – As 1a with ntc of 0.15m</w:t>
+              <w:t>2</w:t>
+            </w:r>
+            <w:r>
+              <w:rPr>
+                <w:rFonts w:ascii="Times New Roman" w:eastAsia="SimSun" w:hAnsi="Times New Roman" w:cs="Times New Roman"/>
+                <w:sz w:val="20"/>
+                <w:szCs w:val="20"/>
+              </w:rPr>
+              <w:t xml:space="preserve"> – As 1</w:t>
+            </w:r>
+            <w:r>
+              <w:rPr>
+                <w:rFonts w:ascii="Times New Roman" w:eastAsia="SimSun" w:hAnsi="Times New Roman" w:cs="Times New Roman"/>
+                <w:sz w:val="20"/>
+                <w:szCs w:val="20"/>
+              </w:rPr>
+              <w:t>,</w:t>
+            </w:r>
+            <w:r>
+              <w:rPr>
+                <w:rFonts w:ascii="Times New Roman" w:eastAsia="SimSun" w:hAnsi="Times New Roman" w:cs="Times New Roman"/>
+                <w:sz w:val="20"/>
+                <w:szCs w:val="20"/>
+              </w:rPr>
+              <w:t xml:space="preserve"> with </w:t>
+            </w:r>
+            <w:proofErr w:type="spellStart"/>
+            <w:r>
+              <w:rPr>
+                <w:rFonts w:ascii="Times New Roman" w:eastAsia="SimSun" w:hAnsi="Times New Roman" w:cs="Times New Roman"/>
+                <w:sz w:val="20"/>
+                <w:szCs w:val="20"/>
+              </w:rPr>
+              <w:t>ntc</w:t>
+            </w:r>
+            <w:proofErr w:type="spellEnd"/>
+            <w:r>
+              <w:rPr>
+                <w:rFonts w:ascii="Times New Roman" w:eastAsia="SimSun" w:hAnsi="Times New Roman" w:cs="Times New Roman"/>
+                <w:sz w:val="20"/>
+                <w:szCs w:val="20"/>
+              </w:rPr>
+              <w:t xml:space="preserve"> of 0.15m</w:t>
             </w:r>
           </w:p>
         </w:tc>
@@ -634,8 +757,26 @@
                 <w:sz w:val="20"/>
                 <w:szCs w:val="20"/>
               </w:rPr>
-              <w:t>2 – historic changes + slr</w:t>
-            </w:r>
+              <w:t>3</w:t>
+            </w:r>
+            <w:r>
+              <w:rPr>
+                <w:rFonts w:ascii="Times New Roman" w:eastAsia="SimSun" w:hAnsi="Times New Roman" w:cs="Times New Roman"/>
+                <w:sz w:val="20"/>
+                <w:szCs w:val="20"/>
+              </w:rPr>
+              <w:t xml:space="preserve"> – historic changes + </w:t>
+            </w:r>
+            <w:proofErr w:type="spellStart"/>
+            <w:r>
+              <w:rPr>
+                <w:rFonts w:ascii="Times New Roman" w:eastAsia="SimSun" w:hAnsi="Times New Roman" w:cs="Times New Roman"/>
+                <w:sz w:val="20"/>
+                <w:szCs w:val="20"/>
+              </w:rPr>
+              <w:t>slr</w:t>
+            </w:r>
+            <w:proofErr w:type="spellEnd"/>
           </w:p>
         </w:tc>
         <w:tc>
@@ -709,7 +850,31 @@
                 <w:sz w:val="20"/>
                 <w:szCs w:val="20"/>
               </w:rPr>
-              <w:t>3 – As 2 with dredge in 2000*</w:t>
+              <w:t>4</w:t>
+            </w:r>
+            <w:r>
+              <w:rPr>
+                <w:rFonts w:ascii="Times New Roman" w:eastAsia="SimSun" w:hAnsi="Times New Roman" w:cs="Times New Roman"/>
+                <w:sz w:val="20"/>
+                <w:szCs w:val="20"/>
+              </w:rPr>
+              <w:t xml:space="preserve"> – As</w:t>
+            </w:r>
+            <w:r>
+              <w:rPr>
+                <w:rFonts w:ascii="Times New Roman" w:eastAsia="SimSun" w:hAnsi="Times New Roman" w:cs="Times New Roman"/>
+                <w:sz w:val="20"/>
+                <w:szCs w:val="20"/>
+              </w:rPr>
+              <w:t xml:space="preserve"> 3,</w:t>
+            </w:r>
+            <w:r>
+              <w:rPr>
+                <w:rFonts w:ascii="Times New Roman" w:eastAsia="SimSun" w:hAnsi="Times New Roman" w:cs="Times New Roman"/>
+                <w:sz w:val="20"/>
+                <w:szCs w:val="20"/>
+              </w:rPr>
+              <w:t xml:space="preserve"> with dredge in 2000*</w:t>
             </w:r>
           </w:p>
         </w:tc>
@@ -778,7 +943,31 @@
                 <w:sz w:val="20"/>
                 <w:szCs w:val="20"/>
               </w:rPr>
-              <w:t>4 – As 3 with reclamation in 2020*</w:t>
+              <w:t>5</w:t>
+            </w:r>
+            <w:r>
+              <w:rPr>
+                <w:rFonts w:ascii="Times New Roman" w:eastAsia="SimSun" w:hAnsi="Times New Roman" w:cs="Times New Roman"/>
+                <w:sz w:val="20"/>
+                <w:szCs w:val="20"/>
+              </w:rPr>
+              <w:t xml:space="preserve"> – As </w:t>
+            </w:r>
+            <w:r>
+              <w:rPr>
+                <w:rFonts w:ascii="Times New Roman" w:eastAsia="SimSun" w:hAnsi="Times New Roman" w:cs="Times New Roman"/>
+                <w:sz w:val="20"/>
+                <w:szCs w:val="20"/>
+              </w:rPr>
+              <w:t>4,</w:t>
+            </w:r>
+            <w:r>
+              <w:rPr>
+                <w:rFonts w:ascii="Times New Roman" w:eastAsia="SimSun" w:hAnsi="Times New Roman" w:cs="Times New Roman"/>
+                <w:sz w:val="20"/>
+                <w:szCs w:val="20"/>
+              </w:rPr>
+              <w:t xml:space="preserve"> with reclamation in 2020*</w:t>
             </w:r>
           </w:p>
         </w:tc>
@@ -937,7 +1126,15 @@
         <w:t>.</w:t>
       </w:r>
       <w:r>
-        <w:t xml:space="preserve"> Again these results include a sea level rise of 2mm/year and include the influence of maintenance dreding.</w:t>
+        <w:t xml:space="preserve"> Again these results include a sea level rise of 2mm/year and include the influence of maintenance </w:t>
+      </w:r>
+      <w:proofErr w:type="spellStart"/>
+      <w:r>
+        <w:t>dreding</w:t>
+      </w:r>
+      <w:proofErr w:type="spellEnd"/>
+      <w:r>
+        <w:t>.</w:t>
       </w:r>
     </w:p>
     <w:p/>
@@ -1183,7 +1380,25 @@
                 <w:sz w:val="20"/>
                 <w:szCs w:val="20"/>
               </w:rPr>
-              <w:t>(water volume change)</w:t>
+              <w:t>(</w:t>
+            </w:r>
+            <w:proofErr w:type="gramStart"/>
+            <w:r>
+              <w:rPr>
+                <w:rFonts w:ascii="Times New Roman" w:eastAsia="SimSun" w:hAnsi="Times New Roman" w:cs="Times New Roman"/>
+                <w:sz w:val="20"/>
+                <w:szCs w:val="20"/>
+              </w:rPr>
+              <w:t>water</w:t>
+            </w:r>
+            <w:proofErr w:type="gramEnd"/>
+            <w:r>
+              <w:rPr>
+                <w:rFonts w:ascii="Times New Roman" w:eastAsia="SimSun" w:hAnsi="Times New Roman" w:cs="Times New Roman"/>
+                <w:sz w:val="20"/>
+                <w:szCs w:val="20"/>
+              </w:rPr>
+              <w:t xml:space="preserve"> volume change)</w:t>
             </w:r>
           </w:p>
         </w:tc>
@@ -1227,7 +1442,25 @@
                 <w:sz w:val="20"/>
                 <w:szCs w:val="20"/>
               </w:rPr>
-              <w:t>(morphological change)</w:t>
+              <w:t>(</w:t>
+            </w:r>
+            <w:proofErr w:type="gramStart"/>
+            <w:r>
+              <w:rPr>
+                <w:rFonts w:ascii="Times New Roman" w:eastAsia="SimSun" w:hAnsi="Times New Roman" w:cs="Times New Roman"/>
+                <w:sz w:val="20"/>
+                <w:szCs w:val="20"/>
+              </w:rPr>
+              <w:t>morphological</w:t>
+            </w:r>
+            <w:proofErr w:type="gramEnd"/>
+            <w:r>
+              <w:rPr>
+                <w:rFonts w:ascii="Times New Roman" w:eastAsia="SimSun" w:hAnsi="Times New Roman" w:cs="Times New Roman"/>
+                <w:sz w:val="20"/>
+                <w:szCs w:val="20"/>
+              </w:rPr>
+              <w:t xml:space="preserve"> change)</w:t>
             </w:r>
           </w:p>
         </w:tc>
@@ -1256,7 +1489,7 @@
                 <w:sz w:val="20"/>
                 <w:szCs w:val="20"/>
               </w:rPr>
-              <w:t>1a – sea level rise of 2mm/year</w:t>
+              <w:t>1 – sea level rise of 2mm/year</w:t>
             </w:r>
           </w:p>
         </w:tc>
@@ -1325,7 +1558,49 @@
                 <w:sz w:val="20"/>
                 <w:szCs w:val="20"/>
               </w:rPr>
-              <w:t>1b – As 1a with ntc of 0.15m</w:t>
+              <w:t>2</w:t>
+            </w:r>
+            <w:r>
+              <w:rPr>
+                <w:rFonts w:ascii="Times New Roman" w:eastAsia="SimSun" w:hAnsi="Times New Roman" w:cs="Times New Roman"/>
+                <w:sz w:val="20"/>
+                <w:szCs w:val="20"/>
+              </w:rPr>
+              <w:t xml:space="preserve"> – As 1</w:t>
+            </w:r>
+            <w:r>
+              <w:rPr>
+                <w:rFonts w:ascii="Times New Roman" w:eastAsia="SimSun" w:hAnsi="Times New Roman" w:cs="Times New Roman"/>
+                <w:sz w:val="20"/>
+                <w:szCs w:val="20"/>
+              </w:rPr>
+              <w:t>,</w:t>
+            </w:r>
+            <w:r>
+              <w:rPr>
+                <w:rFonts w:ascii="Times New Roman" w:eastAsia="SimSun" w:hAnsi="Times New Roman" w:cs="Times New Roman"/>
+                <w:sz w:val="20"/>
+                <w:szCs w:val="20"/>
+              </w:rPr>
+              <w:t xml:space="preserve"> with </w:t>
+            </w:r>
+            <w:proofErr w:type="spellStart"/>
+            <w:r>
+              <w:rPr>
+                <w:rFonts w:ascii="Times New Roman" w:eastAsia="SimSun" w:hAnsi="Times New Roman" w:cs="Times New Roman"/>
+                <w:sz w:val="20"/>
+                <w:szCs w:val="20"/>
+              </w:rPr>
+              <w:t>ntc</w:t>
+            </w:r>
+            <w:proofErr w:type="spellEnd"/>
+            <w:r>
+              <w:rPr>
+                <w:rFonts w:ascii="Times New Roman" w:eastAsia="SimSun" w:hAnsi="Times New Roman" w:cs="Times New Roman"/>
+                <w:sz w:val="20"/>
+                <w:szCs w:val="20"/>
+              </w:rPr>
+              <w:t xml:space="preserve"> of 0.15m</w:t>
             </w:r>
           </w:p>
         </w:tc>
@@ -1397,8 +1672,26 @@
                 <w:sz w:val="20"/>
                 <w:szCs w:val="20"/>
               </w:rPr>
-              <w:t>2 – historic changes + slr</w:t>
-            </w:r>
+              <w:t>3</w:t>
+            </w:r>
+            <w:r>
+              <w:rPr>
+                <w:rFonts w:ascii="Times New Roman" w:eastAsia="SimSun" w:hAnsi="Times New Roman" w:cs="Times New Roman"/>
+                <w:sz w:val="20"/>
+                <w:szCs w:val="20"/>
+              </w:rPr>
+              <w:t xml:space="preserve"> – historic changes + </w:t>
+            </w:r>
+            <w:proofErr w:type="spellStart"/>
+            <w:r>
+              <w:rPr>
+                <w:rFonts w:ascii="Times New Roman" w:eastAsia="SimSun" w:hAnsi="Times New Roman" w:cs="Times New Roman"/>
+                <w:sz w:val="20"/>
+                <w:szCs w:val="20"/>
+              </w:rPr>
+              <w:t>slr</w:t>
+            </w:r>
+            <w:proofErr w:type="spellEnd"/>
           </w:p>
         </w:tc>
         <w:tc>
@@ -1472,7 +1765,31 @@
                 <w:sz w:val="20"/>
                 <w:szCs w:val="20"/>
               </w:rPr>
-              <w:t>3 – As 2 with dredge in 2000*</w:t>
+              <w:t>4</w:t>
+            </w:r>
+            <w:r>
+              <w:rPr>
+                <w:rFonts w:ascii="Times New Roman" w:eastAsia="SimSun" w:hAnsi="Times New Roman" w:cs="Times New Roman"/>
+                <w:sz w:val="20"/>
+                <w:szCs w:val="20"/>
+              </w:rPr>
+              <w:t xml:space="preserve"> – As</w:t>
+            </w:r>
+            <w:r>
+              <w:rPr>
+                <w:rFonts w:ascii="Times New Roman" w:eastAsia="SimSun" w:hAnsi="Times New Roman" w:cs="Times New Roman"/>
+                <w:sz w:val="20"/>
+                <w:szCs w:val="20"/>
+              </w:rPr>
+              <w:t xml:space="preserve"> 3,</w:t>
+            </w:r>
+            <w:r>
+              <w:rPr>
+                <w:rFonts w:ascii="Times New Roman" w:eastAsia="SimSun" w:hAnsi="Times New Roman" w:cs="Times New Roman"/>
+                <w:sz w:val="20"/>
+                <w:szCs w:val="20"/>
+              </w:rPr>
+              <w:t xml:space="preserve"> with dredge in 2000*</w:t>
             </w:r>
           </w:p>
         </w:tc>
@@ -1541,7 +1858,31 @@
                 <w:sz w:val="20"/>
                 <w:szCs w:val="20"/>
               </w:rPr>
-              <w:t>4 – As 3 with reclamation in 2020*</w:t>
+              <w:t>5</w:t>
+            </w:r>
+            <w:r>
+              <w:rPr>
+                <w:rFonts w:ascii="Times New Roman" w:eastAsia="SimSun" w:hAnsi="Times New Roman" w:cs="Times New Roman"/>
+                <w:sz w:val="20"/>
+                <w:szCs w:val="20"/>
+              </w:rPr>
+              <w:t xml:space="preserve"> – As </w:t>
+            </w:r>
+            <w:r>
+              <w:rPr>
+                <w:rFonts w:ascii="Times New Roman" w:eastAsia="SimSun" w:hAnsi="Times New Roman" w:cs="Times New Roman"/>
+                <w:sz w:val="20"/>
+                <w:szCs w:val="20"/>
+              </w:rPr>
+              <w:t>4,</w:t>
+            </w:r>
+            <w:r>
+              <w:rPr>
+                <w:rFonts w:ascii="Times New Roman" w:eastAsia="SimSun" w:hAnsi="Times New Roman" w:cs="Times New Roman"/>
+                <w:sz w:val="20"/>
+                <w:szCs w:val="20"/>
+              </w:rPr>
+              <w:t xml:space="preserve"> with reclamation in 2020*</w:t>
             </w:r>
           </w:p>
         </w:tc>

</xml_diff>